<commit_message>
Make few changes in the site manager dashboard
</commit_message>
<xml_diff>
--- a/MoM_Construction_Site_Formatted_v2.docx
+++ b/MoM_Construction_Site_Formatted_v2.docx
@@ -27,7 +27,7 @@
     </w:p>
     <w:p>
       <w:r>
-        <w:t>Project Name: [Project Title or Name]</w:t>
+        <w:t>Project Name: 4041, Jasola, New Delhi</w:t>
       </w:r>
     </w:p>
     <w:p>
@@ -37,7 +37,7 @@
     </w:p>
     <w:p>
       <w:r>
-        <w:t>Meeting Conducted By: Mr. Khwaja (Client), Nikesh (Site Coordinator), Rachana Pal &amp; Prabhat Arya (Architects)</w:t>
+        <w:t xml:space="preserve">Meeting Conducted By: Mr. Khwaza Fratulla (Client), Mr. Faraz Fratulla (Client), Rachana Pal &amp; Prabhat Arya (Architects), Tanis Shil (Site Coordinator) </w:t>
       </w:r>
     </w:p>
     <w:p>
@@ -121,7 +121,7 @@
           </w:tcPr>
           <w:p>
             <w:r>
-              <w:t>Mr. Khwaja</w:t>
+              <w:t>Mr. Khwaza Fratulla</w:t>
             </w:r>
           </w:p>
         </w:tc>
@@ -163,7 +163,7 @@
           </w:tcPr>
           <w:p>
             <w:r>
-              <w:t>Mr. ABC</w:t>
+              <w:t>Mr. Faraz Fratulla</w:t>
             </w:r>
           </w:p>
         </w:tc>
@@ -174,90 +174,6 @@
           <w:p>
             <w:r>
               <w:t>Client</w:t>
-            </w:r>
-          </w:p>
-        </w:tc>
-        <w:tc>
-          <w:tcPr>
-            <w:tcW w:type="dxa" w:w="2160"/>
-          </w:tcPr>
-          <w:p>
-            <w:r>
-              <w:t>-</w:t>
-            </w:r>
-          </w:p>
-        </w:tc>
-        <w:tc>
-          <w:tcPr>
-            <w:tcW w:type="dxa" w:w="2160"/>
-          </w:tcPr>
-          <w:p>
-            <w:r>
-              <w:t>-</w:t>
-            </w:r>
-          </w:p>
-        </w:tc>
-      </w:tr>
-      <w:tr>
-        <w:tc>
-          <w:tcPr>
-            <w:tcW w:type="dxa" w:w="2160"/>
-          </w:tcPr>
-          <w:p>
-            <w:r>
-              <w:t>Nikesh</w:t>
-            </w:r>
-          </w:p>
-        </w:tc>
-        <w:tc>
-          <w:tcPr>
-            <w:tcW w:type="dxa" w:w="2160"/>
-          </w:tcPr>
-          <w:p>
-            <w:r>
-              <w:t>Site Coordinator</w:t>
-            </w:r>
-          </w:p>
-        </w:tc>
-        <w:tc>
-          <w:tcPr>
-            <w:tcW w:type="dxa" w:w="2160"/>
-          </w:tcPr>
-          <w:p>
-            <w:r>
-              <w:t>-</w:t>
-            </w:r>
-          </w:p>
-        </w:tc>
-        <w:tc>
-          <w:tcPr>
-            <w:tcW w:type="dxa" w:w="2160"/>
-          </w:tcPr>
-          <w:p>
-            <w:r>
-              <w:t>-</w:t>
-            </w:r>
-          </w:p>
-        </w:tc>
-      </w:tr>
-      <w:tr>
-        <w:tc>
-          <w:tcPr>
-            <w:tcW w:type="dxa" w:w="2160"/>
-          </w:tcPr>
-          <w:p>
-            <w:r>
-              <w:t>Rachana Pal</w:t>
-            </w:r>
-          </w:p>
-        </w:tc>
-        <w:tc>
-          <w:tcPr>
-            <w:tcW w:type="dxa" w:w="2160"/>
-          </w:tcPr>
-          <w:p>
-            <w:r>
-              <w:t>Architect</w:t>
             </w:r>
           </w:p>
         </w:tc>
@@ -309,7 +225,7 @@
           </w:tcPr>
           <w:p>
             <w:r>
-              <w:t>-</w:t>
+              <w:t>ArchitectsHive</w:t>
             </w:r>
           </w:p>
         </w:tc>
@@ -319,7 +235,91 @@
           </w:tcPr>
           <w:p>
             <w:r>
-              <w:t>-</w:t>
+              <w:t>+91 7503468992</w:t>
+            </w:r>
+          </w:p>
+        </w:tc>
+      </w:tr>
+      <w:tr>
+        <w:tc>
+          <w:tcPr>
+            <w:tcW w:type="dxa" w:w="2160"/>
+          </w:tcPr>
+          <w:p>
+            <w:r>
+              <w:t>Rachana Pal</w:t>
+            </w:r>
+          </w:p>
+        </w:tc>
+        <w:tc>
+          <w:tcPr>
+            <w:tcW w:type="dxa" w:w="2160"/>
+          </w:tcPr>
+          <w:p>
+            <w:r>
+              <w:t>Architect</w:t>
+            </w:r>
+          </w:p>
+        </w:tc>
+        <w:tc>
+          <w:tcPr>
+            <w:tcW w:type="dxa" w:w="2160"/>
+          </w:tcPr>
+          <w:p>
+            <w:r>
+              <w:t>ArchitectsHive</w:t>
+            </w:r>
+          </w:p>
+        </w:tc>
+        <w:tc>
+          <w:tcPr>
+            <w:tcW w:type="dxa" w:w="2160"/>
+          </w:tcPr>
+          <w:p>
+            <w:r>
+              <w:t>+91 7503468992</w:t>
+            </w:r>
+          </w:p>
+        </w:tc>
+      </w:tr>
+      <w:tr>
+        <w:tc>
+          <w:tcPr>
+            <w:tcW w:type="dxa" w:w="2160"/>
+          </w:tcPr>
+          <w:p>
+            <w:r>
+              <w:t>Tanis Shil</w:t>
+            </w:r>
+          </w:p>
+        </w:tc>
+        <w:tc>
+          <w:tcPr>
+            <w:tcW w:type="dxa" w:w="2160"/>
+          </w:tcPr>
+          <w:p>
+            <w:r>
+              <w:t>Site Coordinator</w:t>
+            </w:r>
+          </w:p>
+        </w:tc>
+        <w:tc>
+          <w:tcPr>
+            <w:tcW w:type="dxa" w:w="2160"/>
+          </w:tcPr>
+          <w:p>
+            <w:r>
+              <w:t>ArchitectsHive</w:t>
+            </w:r>
+          </w:p>
+        </w:tc>
+        <w:tc>
+          <w:tcPr>
+            <w:tcW w:type="dxa" w:w="2160"/>
+          </w:tcPr>
+          <w:p>
+            <w:r>
+              <w:t>+91 9211549809</w:t>
             </w:r>
           </w:p>
         </w:tc>
@@ -537,29 +537,6 @@
         <w:pStyle w:val="Heading1"/>
       </w:pPr>
       <w:r>
-        <w:t>Next Meeting Schedule</w:t>
-      </w:r>
-    </w:p>
-    <w:p>
-      <w:r>
-        <w:t>Date: [Insert Date]</w:t>
-      </w:r>
-    </w:p>
-    <w:p>
-      <w:r>
-        <w:t>Time: [Insert Time]</w:t>
-      </w:r>
-    </w:p>
-    <w:p>
-      <w:r>
-        <w:t>Location: [Site / Office / Online]</w:t>
-      </w:r>
-    </w:p>
-    <w:p>
-      <w:pPr>
-        <w:pStyle w:val="Heading1"/>
-      </w:pPr>
-      <w:r>
         <w:t>Signatures</w:t>
       </w:r>
     </w:p>
@@ -573,7 +550,7 @@
         <w:rPr>
           <w:b w:val="0"/>
         </w:rPr>
-        <w:t xml:space="preserve">Mr. Khwaja | Client | </w:t>
+        <w:t xml:space="preserve">Mr. Khwaza Fratulla | Client | </w:t>
       </w:r>
       <w:r>
         <w:rPr>
@@ -594,7 +571,7 @@
         <w:rPr>
           <w:b w:val="0"/>
         </w:rPr>
-        <w:t xml:space="preserve">Nikesh | Site Supervisor | </w:t>
+        <w:t xml:space="preserve">Tanis Shil | Site Coordinator | </w:t>
       </w:r>
       <w:r>
         <w:rPr>
@@ -653,6 +630,8 @@
     </w:p>
     <w:p/>
     <w:sectPr>
+      <w:headerReference w:type="default" r:id="rId9"/>
+      <w:footerReference w:type="default" r:id="rId10"/>
       <w:pgSz w:w="12240" w:h="15840"/>
       <w:pgMar w:top="1440" w:right="1800" w:bottom="1440" w:left="1800" w:header="720" w:footer="720" w:gutter="0"/>
       <w:cols w:space="720"/>
@@ -660,6 +639,160 @@
     </w:sectPr>
   </w:body>
 </w:document>
+</file>
+
+<file path=word/footer1.xml><?xml version="1.0" encoding="utf-8"?>
+<w:ftr xmlns:m="http://schemas.openxmlformats.org/officeDocument/2006/math" xmlns:mc="http://schemas.openxmlformats.org/markup-compatibility/2006" xmlns:mo="http://schemas.microsoft.com/office/mac/office/2008/main" xmlns:mv="urn:schemas-microsoft-com:mac:vml" xmlns:o="urn:schemas-microsoft-com:office:office" xmlns:r="http://schemas.openxmlformats.org/officeDocument/2006/relationships" xmlns:v="urn:schemas-microsoft-com:vml" xmlns:w10="urn:schemas-microsoft-com:office:word" xmlns:w14="http://schemas.microsoft.com/office/word/2010/wordml" xmlns:w="http://schemas.openxmlformats.org/wordprocessingml/2006/main" xmlns:wne="http://schemas.microsoft.com/office/word/2006/wordml" xmlns:wp14="http://schemas.microsoft.com/office/word/2010/wordprocessingDrawing" xmlns:wp="http://schemas.openxmlformats.org/drawingml/2006/wordprocessingDrawing" xmlns:wpc="http://schemas.microsoft.com/office/word/2010/wordprocessingCanvas" xmlns:wpg="http://schemas.microsoft.com/office/word/2010/wordprocessingGroup" xmlns:wpi="http://schemas.microsoft.com/office/word/2010/wordprocessingInk" xmlns:wps="http://schemas.microsoft.com/office/word/2010/wordprocessingShape" mc:Ignorable="w14 wp14">
+  <w:p>
+    <w:pPr>
+      <w:pStyle w:val="Footer"/>
+    </w:pPr>
+  </w:p>
+  <w:p>
+    <w:pPr>
+      <w:spacing w:after="0"/>
+      <w:jc w:val="left"/>
+    </w:pPr>
+    <w:r>
+      <w:rPr>
+        <w:sz w:val="16"/>
+      </w:rPr>
+      <w:t xml:space="preserve">P a g e  </w:t>
+    </w:r>
+    <w:r>
+      <w:rPr>
+        <w:sz w:val="16"/>
+      </w:rPr>
+      <w:fldChar w:fldCharType="begin"/>
+      <w:instrText xml:space="preserve">PAGE</w:instrText>
+      <w:fldChar w:fldCharType="end"/>
+    </w:r>
+  </w:p>
+  <w:p>
+    <w:pPr>
+      <w:pBdr>
+        <w:top w:val="single" w:sz="6" w:space="1" w:color="auto"/>
+      </w:pBdr>
+    </w:pPr>
+  </w:p>
+  <w:p>
+    <w:pPr>
+      <w:spacing w:before="0"/>
+      <w:jc w:val="right"/>
+    </w:pPr>
+    <w:r>
+      <w:rPr>
+        <w:sz w:val="16"/>
+      </w:rPr>
+      <w:t>H.O.: F-52, First Floor, Lane No.16, Madhu Vihar,</w:t>
+    </w:r>
+  </w:p>
+  <w:p>
+    <w:pPr>
+      <w:spacing w:before="0" w:after="0"/>
+      <w:jc w:val="right"/>
+    </w:pPr>
+    <w:r>
+      <w:rPr>
+        <w:sz w:val="16"/>
+      </w:rPr>
+      <w:t>I. P. Extension, Delhi-110092 Phone: 9958600397, 7503477154</w:t>
+    </w:r>
+  </w:p>
+  <w:p>
+    <w:pPr>
+      <w:spacing w:before="0"/>
+      <w:jc w:val="right"/>
+    </w:pPr>
+    <w:r>
+      <w:rPr>
+        <w:sz w:val="16"/>
+      </w:rPr>
+      <w:t>E-Mail:</w:t>
+    </w:r>
+    <w:r>
+      <w:rPr>
+        <w:sz w:val="16"/>
+      </w:rPr>
+      <w:t xml:space="preserve"> </w:t>
+      <w:hyperlink r:id="rId1" w:history="1">
+        <w:r>
+          <w:rPr>
+            <w:color w:val="0000FF"/>
+            <w:u w:val="single"/>
+          </w:rPr>
+          <w:t>contact@architectshive.com</w:t>
+        </w:r>
+      </w:hyperlink>
+    </w:r>
+    <w:r>
+      <w:rPr>
+        <w:sz w:val="16"/>
+      </w:rPr>
+      <w:t>, Website:</w:t>
+    </w:r>
+    <w:r>
+      <w:rPr>
+        <w:sz w:val="16"/>
+      </w:rPr>
+      <w:t xml:space="preserve"> </w:t>
+      <w:hyperlink r:id="rId2" w:history="1">
+        <w:r>
+          <w:rPr>
+            <w:color w:val="0000FF"/>
+            <w:u w:val="single"/>
+          </w:rPr>
+          <w:t>www.architectshive.com</w:t>
+        </w:r>
+      </w:hyperlink>
+    </w:r>
+  </w:p>
+</w:ftr>
+</file>
+
+<file path=word/header1.xml><?xml version="1.0" encoding="utf-8"?>
+<w:hdr xmlns:m="http://schemas.openxmlformats.org/officeDocument/2006/math" xmlns:mc="http://schemas.openxmlformats.org/markup-compatibility/2006" xmlns:mo="http://schemas.microsoft.com/office/mac/office/2008/main" xmlns:mv="urn:schemas-microsoft-com:mac:vml" xmlns:o="urn:schemas-microsoft-com:office:office" xmlns:r="http://schemas.openxmlformats.org/officeDocument/2006/relationships" xmlns:v="urn:schemas-microsoft-com:vml" xmlns:w10="urn:schemas-microsoft-com:office:word" xmlns:w14="http://schemas.microsoft.com/office/word/2010/wordml" xmlns:w="http://schemas.openxmlformats.org/wordprocessingml/2006/main" xmlns:wne="http://schemas.microsoft.com/office/word/2006/wordml" xmlns:wp14="http://schemas.microsoft.com/office/word/2010/wordprocessingDrawing" xmlns:wp="http://schemas.openxmlformats.org/drawingml/2006/wordprocessingDrawing" xmlns:wpc="http://schemas.microsoft.com/office/word/2010/wordprocessingCanvas" xmlns:wpg="http://schemas.microsoft.com/office/word/2010/wordprocessingGroup" xmlns:wpi="http://schemas.microsoft.com/office/word/2010/wordprocessingInk" xmlns:wps="http://schemas.microsoft.com/office/word/2010/wordprocessingShape" mc:Ignorable="w14 wp14">
+  <w:p>
+    <w:pPr>
+      <w:pStyle w:val="Header"/>
+      <w:jc w:val="right"/>
+    </w:pPr>
+    <w:r>
+      <w:drawing>
+        <wp:inline xmlns:a="http://schemas.openxmlformats.org/drawingml/2006/main" xmlns:pic="http://schemas.openxmlformats.org/drawingml/2006/picture">
+          <wp:extent cx="1371600" cy="377036"/>
+          <wp:docPr id="1" name="Picture 1"/>
+          <wp:cNvGraphicFramePr>
+            <a:graphicFrameLocks noChangeAspect="1"/>
+          </wp:cNvGraphicFramePr>
+          <a:graphic>
+            <a:graphicData uri="http://schemas.openxmlformats.org/drawingml/2006/picture">
+              <pic:pic>
+                <pic:nvPicPr>
+                  <pic:cNvPr id="0" name="lol.jpeg"/>
+                  <pic:cNvPicPr/>
+                </pic:nvPicPr>
+                <pic:blipFill>
+                  <a:blip r:embed="rId1"/>
+                  <a:stretch>
+                    <a:fillRect/>
+                  </a:stretch>
+                </pic:blipFill>
+                <pic:spPr>
+                  <a:xfrm>
+                    <a:off x="0" y="0"/>
+                    <a:ext cx="1371600" cy="377036"/>
+                  </a:xfrm>
+                  <a:prstGeom prst="rect"/>
+                </pic:spPr>
+              </pic:pic>
+            </a:graphicData>
+          </a:graphic>
+        </wp:inline>
+      </w:drawing>
+    </w:r>
+  </w:p>
+</w:hdr>
 </file>
 
 <file path=word/numbering.xml><?xml version="1.0" encoding="utf-8"?>

</xml_diff>